<commit_message>
docs: finalisation dossier projet, dossier professionnel et support PPT DWWM
</commit_message>
<xml_diff>
--- a/Dossier_Projet/Ayyad_Aziz_Dossier_Professionnel_TP_DWWM.docx
+++ b/Dossier_Projet/Ayyad_Aziz_Dossier_Professionnel_TP_DWWM.docx
@@ -1378,7 +1378,6 @@
                 <w:szCs w:val="20"/>
               </w:rPr>
             </w:pPr>
-            <w:proofErr w:type="gramStart"/>
             <w:r>
               <w:rPr>
                 <w:rFonts w:cstheme="minorHAnsi"/>
@@ -1386,9 +1385,8 @@
                 <w:sz w:val="20"/>
                 <w:szCs w:val="20"/>
               </w:rPr>
-              <w:t>des</w:t>
-            </w:r>
-            <w:proofErr w:type="gramEnd"/>
+              <w:t>Des</w:t>
+            </w:r>
             <w:r>
               <w:rPr>
                 <w:rFonts w:cstheme="minorHAnsi"/>
@@ -1438,7 +1436,6 @@
                 <w:szCs w:val="20"/>
               </w:rPr>
             </w:pPr>
-            <w:proofErr w:type="gramStart"/>
             <w:r>
               <w:rPr>
                 <w:rFonts w:cstheme="minorHAnsi"/>
@@ -1446,9 +1443,8 @@
                 <w:sz w:val="20"/>
                 <w:szCs w:val="20"/>
               </w:rPr>
-              <w:t>du</w:t>
-            </w:r>
-            <w:proofErr w:type="gramEnd"/>
+              <w:t>Du</w:t>
+            </w:r>
             <w:r>
               <w:rPr>
                 <w:rFonts w:cstheme="minorHAnsi"/>
@@ -1526,7 +1522,6 @@
                 <w:szCs w:val="20"/>
               </w:rPr>
             </w:pPr>
-            <w:proofErr w:type="gramStart"/>
             <w:r>
               <w:rPr>
                 <w:rFonts w:cstheme="minorHAnsi"/>
@@ -1534,9 +1529,8 @@
                 <w:sz w:val="20"/>
                 <w:szCs w:val="20"/>
               </w:rPr>
-              <w:t>des</w:t>
-            </w:r>
-            <w:proofErr w:type="gramEnd"/>
+              <w:t>Des</w:t>
+            </w:r>
             <w:r>
               <w:rPr>
                 <w:rFonts w:cstheme="minorHAnsi"/>
@@ -1586,7 +1580,6 @@
                 <w:szCs w:val="20"/>
               </w:rPr>
             </w:pPr>
-            <w:proofErr w:type="gramStart"/>
             <w:r>
               <w:rPr>
                 <w:rFonts w:cstheme="minorHAnsi"/>
@@ -1594,9 +1587,8 @@
                 <w:sz w:val="20"/>
                 <w:szCs w:val="20"/>
               </w:rPr>
-              <w:t>de</w:t>
-            </w:r>
-            <w:proofErr w:type="gramEnd"/>
+              <w:t>De</w:t>
+            </w:r>
             <w:r>
               <w:rPr>
                 <w:rFonts w:cstheme="minorHAnsi"/>
@@ -1693,7 +1685,6 @@
                 <w:szCs w:val="18"/>
               </w:rPr>
             </w:pPr>
-            <w:proofErr w:type="gramStart"/>
             <w:r>
               <w:rPr>
                 <w:rFonts w:cstheme="minorHAnsi"/>
@@ -1702,9 +1693,8 @@
                 <w:sz w:val="18"/>
                 <w:szCs w:val="18"/>
               </w:rPr>
-              <w:t>du</w:t>
-            </w:r>
-            <w:proofErr w:type="gramEnd"/>
+              <w:t>Du</w:t>
+            </w:r>
             <w:r>
               <w:rPr>
                 <w:rFonts w:cstheme="minorHAnsi"/>
@@ -1766,7 +1756,6 @@
                 <w:szCs w:val="20"/>
               </w:rPr>
             </w:pPr>
-            <w:proofErr w:type="gramStart"/>
             <w:r>
               <w:rPr>
                 <w:rFonts w:cstheme="minorHAnsi"/>
@@ -1774,9 +1763,8 @@
                 <w:sz w:val="20"/>
                 <w:szCs w:val="20"/>
               </w:rPr>
-              <w:t>pour</w:t>
-            </w:r>
-            <w:proofErr w:type="gramEnd"/>
+              <w:t>Pour</w:t>
+            </w:r>
             <w:r>
               <w:rPr>
                 <w:rFonts w:cstheme="minorHAnsi"/>
@@ -1803,7 +1791,6 @@
                 <w:szCs w:val="20"/>
               </w:rPr>
             </w:pPr>
-            <w:proofErr w:type="gramStart"/>
             <w:r>
               <w:rPr>
                 <w:rFonts w:cstheme="minorHAnsi"/>
@@ -1811,9 +1798,8 @@
                 <w:sz w:val="20"/>
                 <w:szCs w:val="20"/>
               </w:rPr>
-              <w:t>un</w:t>
-            </w:r>
-            <w:proofErr w:type="gramEnd"/>
+              <w:t>Un</w:t>
+            </w:r>
             <w:r>
               <w:rPr>
                 <w:rFonts w:cstheme="minorHAnsi"/>
@@ -1840,7 +1826,6 @@
                 <w:szCs w:val="20"/>
               </w:rPr>
             </w:pPr>
-            <w:proofErr w:type="gramStart"/>
             <w:r>
               <w:rPr>
                 <w:rFonts w:cstheme="minorHAnsi"/>
@@ -1848,9 +1833,8 @@
                 <w:sz w:val="20"/>
                 <w:szCs w:val="20"/>
               </w:rPr>
-              <w:t>une</w:t>
-            </w:r>
-            <w:proofErr w:type="gramEnd"/>
+              <w:t>Une</w:t>
+            </w:r>
             <w:r>
               <w:rPr>
                 <w:rFonts w:cstheme="minorHAnsi"/>
@@ -1877,7 +1861,6 @@
                 <w:szCs w:val="20"/>
               </w:rPr>
             </w:pPr>
-            <w:proofErr w:type="gramStart"/>
             <w:r>
               <w:rPr>
                 <w:rFonts w:cstheme="minorHAnsi"/>
@@ -1885,9 +1868,8 @@
                 <w:sz w:val="20"/>
                 <w:szCs w:val="20"/>
               </w:rPr>
-              <w:t>des</w:t>
-            </w:r>
-            <w:proofErr w:type="gramEnd"/>
+              <w:t>Des</w:t>
+            </w:r>
             <w:r>
               <w:rPr>
                 <w:rFonts w:cstheme="minorHAnsi"/>
@@ -1912,7 +1894,6 @@
                 <w:color w:val="404040" w:themeColor="text1" w:themeTint="BF"/>
               </w:rPr>
             </w:pPr>
-            <w:proofErr w:type="gramStart"/>
             <w:r>
               <w:rPr>
                 <w:rFonts w:cstheme="minorHAnsi"/>
@@ -1920,9 +1901,8 @@
                 <w:sz w:val="20"/>
                 <w:szCs w:val="20"/>
               </w:rPr>
-              <w:t>des</w:t>
-            </w:r>
-            <w:proofErr w:type="gramEnd"/>
+              <w:t>Des</w:t>
+            </w:r>
             <w:r>
               <w:rPr>
                 <w:rFonts w:cstheme="minorHAnsi"/>
@@ -2250,31 +2230,7 @@
                 <w:sz w:val="24"/>
                 <w:szCs w:val="24"/>
               </w:rPr>
-              <w:t xml:space="preserve">Développer la partie </w:t>
-            </w:r>
-            <w:proofErr w:type="spellStart"/>
-            <w:r>
-              <w:rPr>
-                <w:rFonts w:cstheme="minorHAnsi"/>
-                <w:b/>
-                <w:bCs/>
-                <w:color w:val="404040" w:themeColor="text1" w:themeTint="BF"/>
-                <w:sz w:val="24"/>
-                <w:szCs w:val="24"/>
-              </w:rPr>
-              <w:t>front-end</w:t>
-            </w:r>
-            <w:proofErr w:type="spellEnd"/>
-            <w:r>
-              <w:rPr>
-                <w:rFonts w:cstheme="minorHAnsi"/>
-                <w:b/>
-                <w:bCs/>
-                <w:color w:val="404040" w:themeColor="text1" w:themeTint="BF"/>
-                <w:sz w:val="24"/>
-                <w:szCs w:val="24"/>
-              </w:rPr>
-              <w:t xml:space="preserve"> d’une application web ou web mobile</w:t>
+              <w:t>Développer la partie front-end d’une application web ou web mobile</w:t>
             </w:r>
           </w:p>
         </w:tc>
@@ -2437,17 +2393,8 @@
                 <w:rFonts w:cstheme="minorHAnsi"/>
                 <w:color w:val="404040" w:themeColor="text1" w:themeTint="BF"/>
               </w:rPr>
-              <w:t xml:space="preserve">Développement de l’interface utilisateur de la plateforme </w:t>
-            </w:r>
-            <w:proofErr w:type="spellStart"/>
-            <w:r>
-              <w:rPr>
-                <w:rFonts w:cstheme="minorHAnsi"/>
-                <w:color w:val="404040" w:themeColor="text1" w:themeTint="BF"/>
-              </w:rPr>
-              <w:t>HarmoniaWear</w:t>
-            </w:r>
-            <w:proofErr w:type="spellEnd"/>
+              <w:t>Développement de l’interface utilisateur de la plateforme HarmoniaWear</w:t>
+            </w:r>
             <w:r>
               <w:rPr>
                 <w:rFonts w:cstheme="minorHAnsi"/>
@@ -2571,15 +2518,7 @@
                 <w:rFonts w:cstheme="minorHAnsi"/>
                 <w:color w:val="404040" w:themeColor="text1" w:themeTint="BF"/>
               </w:rPr>
-              <w:t xml:space="preserve"> Intitulé de l’exemple n° </w:t>
-            </w:r>
-            <w:proofErr w:type="gramStart"/>
-            <w:r>
-              <w:rPr>
-                <w:rFonts w:cstheme="minorHAnsi"/>
-                <w:color w:val="404040" w:themeColor="text1" w:themeTint="BF"/>
-              </w:rPr>
-              <w:t>2 </w:t>
+              <w:t xml:space="preserve"> Intitulé de l’exemple n° 2 </w:t>
             </w:r>
             <w:r>
               <w:rPr>
@@ -2594,13 +2533,6 @@
                 <w:color w:val="404040" w:themeColor="text1" w:themeTint="BF"/>
               </w:rPr>
               <w:tab/>
-            </w:r>
-            <w:proofErr w:type="gramEnd"/>
-            <w:r>
-              <w:rPr>
-                <w:rFonts w:cstheme="minorHAnsi"/>
-                <w:color w:val="404040" w:themeColor="text1" w:themeTint="BF"/>
-              </w:rPr>
               <w:t>p.</w:t>
             </w:r>
           </w:p>
@@ -2721,7 +2653,6 @@
               </w:rPr>
               <w:t xml:space="preserve">Intitulé de l’exemple n° </w:t>
             </w:r>
-            <w:proofErr w:type="gramStart"/>
             <w:r>
               <w:rPr>
                 <w:rFonts w:cstheme="minorHAnsi"/>
@@ -2743,7 +2674,6 @@
               </w:rPr>
               <w:tab/>
             </w:r>
-            <w:proofErr w:type="gramEnd"/>
             <w:r>
               <w:rPr>
                 <w:rFonts w:cstheme="minorHAnsi"/>
@@ -2969,31 +2899,7 @@
                 <w:sz w:val="24"/>
                 <w:szCs w:val="24"/>
               </w:rPr>
-              <w:t xml:space="preserve">Développer la partie </w:t>
-            </w:r>
-            <w:proofErr w:type="spellStart"/>
-            <w:r>
-              <w:rPr>
-                <w:rFonts w:cstheme="minorHAnsi"/>
-                <w:b/>
-                <w:bCs/>
-                <w:color w:val="404040" w:themeColor="text1" w:themeTint="BF"/>
-                <w:sz w:val="24"/>
-                <w:szCs w:val="24"/>
-              </w:rPr>
-              <w:t>back-end</w:t>
-            </w:r>
-            <w:proofErr w:type="spellEnd"/>
-            <w:r>
-              <w:rPr>
-                <w:rFonts w:cstheme="minorHAnsi"/>
-                <w:b/>
-                <w:bCs/>
-                <w:color w:val="404040" w:themeColor="text1" w:themeTint="BF"/>
-                <w:sz w:val="24"/>
-                <w:szCs w:val="24"/>
-              </w:rPr>
-              <w:t xml:space="preserve"> d’une application web ou web mobile</w:t>
+              <w:t>Développer la partie back-end d’une application web ou web mobile</w:t>
             </w:r>
           </w:p>
         </w:tc>
@@ -3156,17 +3062,8 @@
                 <w:rFonts w:cstheme="minorHAnsi"/>
                 <w:color w:val="404040" w:themeColor="text1" w:themeTint="BF"/>
               </w:rPr>
-              <w:t xml:space="preserve">Conception et développement de l’API de la plateforme </w:t>
-            </w:r>
-            <w:proofErr w:type="spellStart"/>
-            <w:r>
-              <w:rPr>
-                <w:rFonts w:cstheme="minorHAnsi"/>
-                <w:color w:val="404040" w:themeColor="text1" w:themeTint="BF"/>
-              </w:rPr>
-              <w:t>HarmoniaWear</w:t>
-            </w:r>
-            <w:proofErr w:type="spellEnd"/>
+              <w:t>Conception et développement de l’API de la plateforme HarmoniaWear</w:t>
+            </w:r>
             <w:r>
               <w:rPr>
                 <w:rFonts w:cstheme="minorHAnsi"/>
@@ -3303,15 +3200,7 @@
                 <w:rFonts w:cstheme="minorHAnsi"/>
                 <w:color w:val="404040" w:themeColor="text1" w:themeTint="BF"/>
               </w:rPr>
-              <w:t xml:space="preserve">Intitulé de l’exemple n° </w:t>
-            </w:r>
-            <w:proofErr w:type="gramStart"/>
-            <w:r>
-              <w:rPr>
-                <w:rFonts w:cstheme="minorHAnsi"/>
-                <w:color w:val="404040" w:themeColor="text1" w:themeTint="BF"/>
-              </w:rPr>
-              <w:t>2 </w:t>
+              <w:t>Intitulé de l’exemple n° 2 </w:t>
             </w:r>
             <w:r>
               <w:rPr>
@@ -3326,13 +3215,6 @@
                 <w:color w:val="404040" w:themeColor="text1" w:themeTint="BF"/>
               </w:rPr>
               <w:tab/>
-            </w:r>
-            <w:proofErr w:type="gramEnd"/>
-            <w:r>
-              <w:rPr>
-                <w:rFonts w:cstheme="minorHAnsi"/>
-                <w:color w:val="404040" w:themeColor="text1" w:themeTint="BF"/>
-              </w:rPr>
               <w:t>p.</w:t>
             </w:r>
           </w:p>
@@ -3459,7 +3341,6 @@
               </w:rPr>
               <w:t xml:space="preserve">Intitulé de l’exemple n° </w:t>
             </w:r>
-            <w:proofErr w:type="gramStart"/>
             <w:r>
               <w:rPr>
                 <w:rFonts w:cstheme="minorHAnsi"/>
@@ -3481,7 +3362,6 @@
               </w:rPr>
               <w:tab/>
             </w:r>
-            <w:proofErr w:type="gramEnd"/>
             <w:r>
               <w:rPr>
                 <w:rFonts w:cstheme="minorHAnsi"/>
@@ -3874,17 +3754,8 @@
                 <w:rFonts w:cstheme="minorHAnsi"/>
                 <w:color w:val="404040" w:themeColor="text1" w:themeTint="BF"/>
               </w:rPr>
-              <w:t xml:space="preserve">Organisation et pilotage du projet </w:t>
-            </w:r>
-            <w:proofErr w:type="spellStart"/>
-            <w:r>
-              <w:rPr>
-                <w:rFonts w:cstheme="minorHAnsi"/>
-                <w:color w:val="404040" w:themeColor="text1" w:themeTint="BF"/>
-              </w:rPr>
-              <w:t>HarmoniaWear</w:t>
-            </w:r>
-            <w:proofErr w:type="spellEnd"/>
+              <w:t>Organisation et pilotage du projet HarmoniaWear</w:t>
+            </w:r>
           </w:p>
         </w:tc>
         <w:tc>
@@ -4017,15 +3888,7 @@
                 <w:rFonts w:cstheme="minorHAnsi"/>
                 <w:color w:val="404040" w:themeColor="text1" w:themeTint="BF"/>
               </w:rPr>
-              <w:t xml:space="preserve">Intitulé de l’exemple n° </w:t>
-            </w:r>
-            <w:proofErr w:type="gramStart"/>
-            <w:r>
-              <w:rPr>
-                <w:rFonts w:cstheme="minorHAnsi"/>
-                <w:color w:val="404040" w:themeColor="text1" w:themeTint="BF"/>
-              </w:rPr>
-              <w:t>2 </w:t>
+              <w:t>Intitulé de l’exemple n° 2 </w:t>
             </w:r>
             <w:r>
               <w:rPr>
@@ -4040,13 +3903,6 @@
                 <w:color w:val="404040" w:themeColor="text1" w:themeTint="BF"/>
               </w:rPr>
               <w:tab/>
-            </w:r>
-            <w:proofErr w:type="gramEnd"/>
-            <w:r>
-              <w:rPr>
-                <w:rFonts w:cstheme="minorHAnsi"/>
-                <w:color w:val="404040" w:themeColor="text1" w:themeTint="BF"/>
-              </w:rPr>
               <w:t>p.</w:t>
             </w:r>
           </w:p>
@@ -4176,7 +4032,6 @@
               </w:rPr>
               <w:t xml:space="preserve">Intitulé de l’exemple n° </w:t>
             </w:r>
-            <w:proofErr w:type="gramStart"/>
             <w:r>
               <w:rPr>
                 <w:rFonts w:cstheme="minorHAnsi"/>
@@ -4198,7 +4053,6 @@
               </w:rPr>
               <w:tab/>
             </w:r>
-            <w:proofErr w:type="gramEnd"/>
             <w:r>
               <w:rPr>
                 <w:rFonts w:cstheme="minorHAnsi"/>
@@ -4539,15 +4393,7 @@
                 <w:rFonts w:cstheme="minorHAnsi"/>
                 <w:color w:val="404040" w:themeColor="text1" w:themeTint="BF"/>
               </w:rPr>
-              <w:t xml:space="preserve"> n° </w:t>
-            </w:r>
-            <w:proofErr w:type="gramStart"/>
-            <w:r>
-              <w:rPr>
-                <w:rFonts w:cstheme="minorHAnsi"/>
-                <w:color w:val="404040" w:themeColor="text1" w:themeTint="BF"/>
-              </w:rPr>
-              <w:t>1 </w:t>
+              <w:t xml:space="preserve"> n° 1 </w:t>
             </w:r>
             <w:r>
               <w:rPr>
@@ -4562,13 +4408,6 @@
                 <w:color w:val="404040" w:themeColor="text1" w:themeTint="BF"/>
               </w:rPr>
               <w:tab/>
-            </w:r>
-            <w:proofErr w:type="gramEnd"/>
-            <w:r>
-              <w:rPr>
-                <w:rFonts w:cstheme="minorHAnsi"/>
-                <w:color w:val="404040" w:themeColor="text1" w:themeTint="BF"/>
-              </w:rPr>
               <w:t>p.</w:t>
             </w:r>
           </w:p>
@@ -4696,15 +4535,7 @@
                 <w:rFonts w:cstheme="minorHAnsi"/>
                 <w:color w:val="404040" w:themeColor="text1" w:themeTint="BF"/>
               </w:rPr>
-              <w:t xml:space="preserve">Intitulé de l’exemple n° </w:t>
-            </w:r>
-            <w:proofErr w:type="gramStart"/>
-            <w:r>
-              <w:rPr>
-                <w:rFonts w:cstheme="minorHAnsi"/>
-                <w:color w:val="404040" w:themeColor="text1" w:themeTint="BF"/>
-              </w:rPr>
-              <w:t>2 </w:t>
+              <w:t>Intitulé de l’exemple n° 2 </w:t>
             </w:r>
             <w:r>
               <w:rPr>
@@ -4719,13 +4550,6 @@
                 <w:color w:val="404040" w:themeColor="text1" w:themeTint="BF"/>
               </w:rPr>
               <w:tab/>
-            </w:r>
-            <w:proofErr w:type="gramEnd"/>
-            <w:r>
-              <w:rPr>
-                <w:rFonts w:cstheme="minorHAnsi"/>
-                <w:color w:val="404040" w:themeColor="text1" w:themeTint="BF"/>
-              </w:rPr>
               <w:t>p.</w:t>
             </w:r>
           </w:p>
@@ -4855,7 +4679,6 @@
               </w:rPr>
               <w:t xml:space="preserve">Intitulé de l’exemple n° </w:t>
             </w:r>
-            <w:proofErr w:type="gramStart"/>
             <w:r>
               <w:rPr>
                 <w:rFonts w:cstheme="minorHAnsi"/>
@@ -4877,7 +4700,6 @@
               </w:rPr>
               <w:tab/>
             </w:r>
-            <w:proofErr w:type="gramEnd"/>
             <w:r>
               <w:rPr>
                 <w:rFonts w:cstheme="minorHAnsi"/>
@@ -5774,31 +5596,7 @@
                     <w:sz w:val="24"/>
                     <w:szCs w:val="24"/>
                   </w:rPr>
-                  <w:t xml:space="preserve">Développer la partie </w:t>
-                </w:r>
-                <w:proofErr w:type="spellStart"/>
-                <w:r>
-                  <w:rPr>
-                    <w:rFonts w:cstheme="minorHAnsi"/>
-                    <w:b/>
-                    <w:bCs/>
-                    <w:color w:val="404040" w:themeColor="text1" w:themeTint="BF"/>
-                    <w:sz w:val="24"/>
-                    <w:szCs w:val="24"/>
-                  </w:rPr>
-                  <w:t>front-end</w:t>
-                </w:r>
-                <w:proofErr w:type="spellEnd"/>
-                <w:r>
-                  <w:rPr>
-                    <w:rFonts w:cstheme="minorHAnsi"/>
-                    <w:b/>
-                    <w:bCs/>
-                    <w:color w:val="404040" w:themeColor="text1" w:themeTint="BF"/>
-                    <w:sz w:val="24"/>
-                    <w:szCs w:val="24"/>
-                  </w:rPr>
-                  <w:t xml:space="preserve"> d’une application web ou web mobile</w:t>
+                  <w:t>Développer la partie front-end d’une application web ou web mobile</w:t>
                 </w:r>
               </w:p>
             </w:tc>
@@ -5851,7 +5649,6 @@
               </w:rPr>
               <w:t xml:space="preserve"> n°</w:t>
             </w:r>
-            <w:proofErr w:type="gramStart"/>
             <w:r>
               <w:rPr>
                 <w:rFonts w:cstheme="minorHAnsi"/>
@@ -5894,7 +5691,6 @@
               </w:rPr>
               <w:t></w:t>
             </w:r>
-            <w:proofErr w:type="gramEnd"/>
           </w:p>
         </w:tc>
         <w:sdt>
@@ -5922,13 +5718,8 @@
               </w:tcPr>
               <w:p>
                 <w:r>
-                  <w:t xml:space="preserve">Développement de l’interface utilisateur de la plateforme </w:t>
+                  <w:t>Développement de l’interface utilisateur de la plateforme HarmoniaWear</w:t>
                 </w:r>
-                <w:proofErr w:type="spellStart"/>
-                <w:r>
-                  <w:t>HarmoniaWear</w:t>
-                </w:r>
-                <w:proofErr w:type="spellEnd"/>
               </w:p>
             </w:tc>
           </w:sdtContent>
@@ -6074,15 +5865,7 @@
               </w:numPr>
             </w:pPr>
             <w:r>
-              <w:t xml:space="preserve">Conception des interfaces utilisateur pour 5 pages principales (accueil, catalogue, fiche produit, panier, compte utilisateur) avec </w:t>
-            </w:r>
-            <w:proofErr w:type="spellStart"/>
-            <w:r>
-              <w:t>Figma</w:t>
-            </w:r>
-            <w:proofErr w:type="spellEnd"/>
-            <w:r>
-              <w:t>.</w:t>
+              <w:t>Conception des interfaces utilisateur pour 5 pages principales (accueil, catalogue, fiche produit, panier, compte utilisateur) avec Figma.</w:t>
             </w:r>
           </w:p>
           <w:p>
@@ -6093,74 +5876,24 @@
               </w:numPr>
             </w:pPr>
             <w:r>
-              <w:t xml:space="preserve">Développement de 12 composants </w:t>
-            </w:r>
-            <w:proofErr w:type="spellStart"/>
-            <w:r>
-              <w:t>React</w:t>
-            </w:r>
-            <w:proofErr w:type="spellEnd"/>
-            <w:r>
-              <w:t xml:space="preserve"> réutilisables (ex : </w:t>
-            </w:r>
-            <w:proofErr w:type="spellStart"/>
-            <w:r>
-              <w:t>ProductCard</w:t>
-            </w:r>
-            <w:proofErr w:type="spellEnd"/>
-            <w:r>
-              <w:t xml:space="preserve">, </w:t>
-            </w:r>
-            <w:proofErr w:type="spellStart"/>
-            <w:r>
-              <w:t>Navbar</w:t>
-            </w:r>
-            <w:proofErr w:type="spellEnd"/>
-            <w:r>
-              <w:t xml:space="preserve">, </w:t>
-            </w:r>
-            <w:proofErr w:type="spellStart"/>
-            <w:r>
-              <w:t>CartModal</w:t>
-            </w:r>
-            <w:proofErr w:type="spellEnd"/>
-            <w:r>
-              <w:t xml:space="preserve">) en utilisant </w:t>
-            </w:r>
-            <w:proofErr w:type="spellStart"/>
+              <w:t xml:space="preserve">Développement de 12 composants React réutilisables (ex : ProductCard, Navbar, CartModal) en utilisant </w:t>
+            </w:r>
             <w:r>
               <w:rPr>
                 <w:b/>
                 <w:bCs/>
               </w:rPr>
-              <w:t>React</w:t>
-            </w:r>
-            <w:proofErr w:type="spellEnd"/>
+              <w:t>React 19.1.1</w:t>
+            </w:r>
+            <w:r>
+              <w:t xml:space="preserve"> et </w:t>
+            </w:r>
             <w:r>
               <w:rPr>
                 <w:b/>
                 <w:bCs/>
               </w:rPr>
-              <w:t xml:space="preserve"> 19.1.1</w:t>
-            </w:r>
-            <w:r>
-              <w:t xml:space="preserve"> et </w:t>
-            </w:r>
-            <w:proofErr w:type="spellStart"/>
-            <w:r>
-              <w:rPr>
-                <w:b/>
-                <w:bCs/>
-              </w:rPr>
-              <w:t>Tailwind</w:t>
-            </w:r>
-            <w:proofErr w:type="spellEnd"/>
-            <w:r>
-              <w:rPr>
-                <w:b/>
-                <w:bCs/>
-              </w:rPr>
-              <w:t xml:space="preserve"> CSS 3.4.18</w:t>
+              <w:t>Tailwind CSS 3.4.18</w:t>
             </w:r>
             <w:r>
               <w:t>.</w:t>
@@ -6176,21 +5909,12 @@
             <w:r>
               <w:t xml:space="preserve">Mise en place de la navigation via </w:t>
             </w:r>
-            <w:proofErr w:type="spellStart"/>
             <w:r>
               <w:rPr>
                 <w:b/>
                 <w:bCs/>
               </w:rPr>
-              <w:t>React</w:t>
-            </w:r>
-            <w:proofErr w:type="spellEnd"/>
-            <w:r>
-              <w:rPr>
-                <w:b/>
-                <w:bCs/>
-              </w:rPr>
-              <w:t xml:space="preserve"> Router Dom 7.9.5</w:t>
+              <w:t>React Router Dom 7.9.5</w:t>
             </w:r>
             <w:r>
               <w:t xml:space="preserve"> pour une expérience SPA fluide.</w:t>
@@ -6206,32 +5930,15 @@
             <w:r>
               <w:t xml:space="preserve">Gestion de l’état applicatif avec </w:t>
             </w:r>
-            <w:proofErr w:type="spellStart"/>
             <w:r>
               <w:rPr>
                 <w:b/>
                 <w:bCs/>
               </w:rPr>
-              <w:t>Context</w:t>
-            </w:r>
-            <w:proofErr w:type="spellEnd"/>
-            <w:r>
-              <w:rPr>
-                <w:b/>
-                <w:bCs/>
-              </w:rPr>
-              <w:t xml:space="preserve"> API</w:t>
-            </w:r>
-            <w:r>
-              <w:t xml:space="preserve"> (authentification, panier persistant via </w:t>
-            </w:r>
-            <w:proofErr w:type="spellStart"/>
-            <w:r>
-              <w:t>localStorage</w:t>
-            </w:r>
-            <w:proofErr w:type="spellEnd"/>
-            <w:r>
-              <w:t>).</w:t>
+              <w:t>Context API</w:t>
+            </w:r>
+            <w:r>
+              <w:t xml:space="preserve"> (authentification, panier persistant via localStorage).</w:t>
             </w:r>
           </w:p>
           <w:p>
@@ -6242,15 +5949,7 @@
               </w:numPr>
             </w:pPr>
             <w:r>
-              <w:t xml:space="preserve">Application des règles de responsive design (mobile-first) avec des </w:t>
-            </w:r>
-            <w:proofErr w:type="spellStart"/>
-            <w:r>
-              <w:t>breakpoints</w:t>
-            </w:r>
-            <w:proofErr w:type="spellEnd"/>
-            <w:r>
-              <w:t xml:space="preserve"> pour 3 tailles d’écran (mobile, tablette, desktop).</w:t>
+              <w:t>Application des règles de responsive design (mobile-first) avec des breakpoints pour 3 tailles d’écran (mobile, tablette, desktop).</w:t>
             </w:r>
           </w:p>
           <w:p>
@@ -6438,23 +6137,7 @@
               <w:t>Technologies</w:t>
             </w:r>
             <w:r>
-              <w:t xml:space="preserve"> : </w:t>
-            </w:r>
-            <w:proofErr w:type="spellStart"/>
-            <w:r>
-              <w:t>React</w:t>
-            </w:r>
-            <w:proofErr w:type="spellEnd"/>
-            <w:r>
-              <w:t xml:space="preserve">, Vite, </w:t>
-            </w:r>
-            <w:proofErr w:type="spellStart"/>
-            <w:r>
-              <w:t>Tailwind</w:t>
-            </w:r>
-            <w:proofErr w:type="spellEnd"/>
-            <w:r>
-              <w:t xml:space="preserve"> CSS, JavaScript, HTML, CSS.</w:t>
+              <w:t xml:space="preserve"> : React, Vite, Tailwind CSS, JavaScript, HTML, CSS.</w:t>
             </w:r>
           </w:p>
           <w:p>
@@ -6472,23 +6155,7 @@
               <w:t>Outils</w:t>
             </w:r>
             <w:r>
-              <w:t xml:space="preserve"> : Visual Studio Code, Git/GitHub, </w:t>
-            </w:r>
-            <w:proofErr w:type="spellStart"/>
-            <w:r>
-              <w:t>Figma</w:t>
-            </w:r>
-            <w:proofErr w:type="spellEnd"/>
-            <w:r>
-              <w:t xml:space="preserve">, navigateurs (Chrome </w:t>
-            </w:r>
-            <w:proofErr w:type="spellStart"/>
-            <w:r>
-              <w:t>DevTools</w:t>
-            </w:r>
-            <w:proofErr w:type="spellEnd"/>
-            <w:r>
-              <w:t>).</w:t>
+              <w:t xml:space="preserve"> : Visual Studio Code, Git/GitHub, Figma, navigateurs (Chrome DevTools).</w:t>
             </w:r>
           </w:p>
           <w:p>
@@ -6506,15 +6173,7 @@
               <w:t>Librairies</w:t>
             </w:r>
             <w:r>
-              <w:t xml:space="preserve"> : </w:t>
-            </w:r>
-            <w:proofErr w:type="spellStart"/>
-            <w:r>
-              <w:t>React</w:t>
-            </w:r>
-            <w:proofErr w:type="spellEnd"/>
-            <w:r>
-              <w:t xml:space="preserve"> Router Dom, Axios (pour les appels API).</w:t>
+              <w:t xml:space="preserve"> : React Router Dom, Axios (pour les appels API).</w:t>
             </w:r>
           </w:p>
           <w:p>
@@ -6872,15 +6531,7 @@
                 <w:rFonts w:cstheme="minorHAnsi"/>
                 <w:color w:val="404040" w:themeColor="text1" w:themeTint="BF"/>
               </w:rPr>
-              <w:t xml:space="preserve">Nom de l’entreprise, organisme ou </w:t>
-            </w:r>
-            <w:proofErr w:type="gramStart"/>
-            <w:r>
-              <w:rPr>
-                <w:rFonts w:cstheme="minorHAnsi"/>
-                <w:color w:val="404040" w:themeColor="text1" w:themeTint="BF"/>
-              </w:rPr>
-              <w:t>association</w:t>
+              <w:t>Nom de l’entreprise, organisme ou association</w:t>
             </w:r>
             <w:r>
               <w:rPr>
@@ -6901,7 +6552,6 @@
               </w:rPr>
               <w:t></w:t>
             </w:r>
-            <w:proofErr w:type="gramEnd"/>
           </w:p>
         </w:tc>
         <w:sdt>
@@ -7075,15 +6725,7 @@
                 <w:rFonts w:cstheme="minorHAnsi"/>
                 <w:color w:val="404040" w:themeColor="text1" w:themeTint="BF"/>
               </w:rPr>
-              <w:t xml:space="preserve">Période </w:t>
-            </w:r>
-            <w:proofErr w:type="gramStart"/>
-            <w:r>
-              <w:rPr>
-                <w:rFonts w:cstheme="minorHAnsi"/>
-                <w:color w:val="404040" w:themeColor="text1" w:themeTint="BF"/>
-              </w:rPr>
-              <w:t>d’exercice</w:t>
+              <w:t>Période d’exercice</w:t>
             </w:r>
             <w:r>
               <w:rPr>
@@ -7101,7 +6743,6 @@
               </w:rPr>
               <w:tab/>
             </w:r>
-            <w:proofErr w:type="gramEnd"/>
             <w:r>
               <w:rPr>
                 <w:rFonts w:ascii="Wingdings 3" w:hAnsi="Wingdings 3" w:cstheme="minorHAnsi"/>
@@ -7623,77 +7264,13 @@
                     <w:color w:val="000000" w:themeColor="text1"/>
                   </w:rPr>
                 </w:pPr>
-                <w:proofErr w:type="spellStart"/>
                 <w:r>
                   <w:rPr>
                     <w:b w:val="0"/>
                     <w:bCs w:val="0"/>
                     <w:color w:val="000000" w:themeColor="text1"/>
                   </w:rPr>
-                  <w:t>Développer</w:t>
-                </w:r>
-                <w:proofErr w:type="spellEnd"/>
-                <w:r>
-                  <w:rPr>
-                    <w:b w:val="0"/>
-                    <w:bCs w:val="0"/>
-                    <w:color w:val="000000" w:themeColor="text1"/>
-                  </w:rPr>
-                  <w:t xml:space="preserve"> la </w:t>
-                </w:r>
-                <w:proofErr w:type="spellStart"/>
-                <w:r>
-                  <w:rPr>
-                    <w:b w:val="0"/>
-                    <w:bCs w:val="0"/>
-                    <w:color w:val="000000" w:themeColor="text1"/>
-                  </w:rPr>
-                  <w:t>partie</w:t>
-                </w:r>
-                <w:proofErr w:type="spellEnd"/>
-                <w:r>
-                  <w:rPr>
-                    <w:b w:val="0"/>
-                    <w:bCs w:val="0"/>
-                    <w:color w:val="000000" w:themeColor="text1"/>
-                  </w:rPr>
-                  <w:t xml:space="preserve"> back-end </w:t>
-                </w:r>
-                <w:proofErr w:type="spellStart"/>
-                <w:r>
-                  <w:rPr>
-                    <w:b w:val="0"/>
-                    <w:bCs w:val="0"/>
-                    <w:color w:val="000000" w:themeColor="text1"/>
-                  </w:rPr>
-                  <w:t>d’une</w:t>
-                </w:r>
-                <w:proofErr w:type="spellEnd"/>
-                <w:r>
-                  <w:rPr>
-                    <w:b w:val="0"/>
-                    <w:bCs w:val="0"/>
-                    <w:color w:val="000000" w:themeColor="text1"/>
-                  </w:rPr>
-                  <w:t xml:space="preserve"> application web </w:t>
-                </w:r>
-                <w:proofErr w:type="spellStart"/>
-                <w:r>
-                  <w:rPr>
-                    <w:b w:val="0"/>
-                    <w:bCs w:val="0"/>
-                    <w:color w:val="000000" w:themeColor="text1"/>
-                  </w:rPr>
-                  <w:t>ou</w:t>
-                </w:r>
-                <w:proofErr w:type="spellEnd"/>
-                <w:r>
-                  <w:rPr>
-                    <w:b w:val="0"/>
-                    <w:bCs w:val="0"/>
-                    <w:color w:val="000000" w:themeColor="text1"/>
-                  </w:rPr>
-                  <w:t xml:space="preserve"> web mobile</w:t>
+                  <w:t>Développer la partie back-end d’une application web ou web mobile</w:t>
                 </w:r>
               </w:p>
               <w:p>
@@ -7762,17 +7339,7 @@
                 <w:i/>
                 <w:color w:val="404040" w:themeColor="text1" w:themeTint="BF"/>
               </w:rPr>
-              <w:t xml:space="preserve"> </w:t>
-            </w:r>
-            <w:proofErr w:type="gramStart"/>
-            <w:r>
-              <w:rPr>
-                <w:rFonts w:cstheme="minorHAnsi"/>
-                <w:b/>
-                <w:i/>
-                <w:color w:val="404040" w:themeColor="text1" w:themeTint="BF"/>
-              </w:rPr>
-              <w:t>1</w:t>
+              <w:t xml:space="preserve"> 1</w:t>
             </w:r>
             <w:r>
               <w:rPr>
@@ -7807,7 +7374,6 @@
               </w:rPr>
               <w:t></w:t>
             </w:r>
-            <w:proofErr w:type="gramEnd"/>
           </w:p>
         </w:tc>
         <w:sdt>
@@ -7835,13 +7401,8 @@
               </w:tcPr>
               <w:p>
                 <w:r>
-                  <w:t xml:space="preserve">Conception et développement de l’API de la plateforme </w:t>
+                  <w:t>Conception et développement de l’API de la plateforme HarmoniaWear</w:t>
                 </w:r>
-                <w:proofErr w:type="spellStart"/>
-                <w:r>
-                  <w:t>HarmoniaWear</w:t>
-                </w:r>
-                <w:proofErr w:type="spellEnd"/>
               </w:p>
             </w:tc>
           </w:sdtContent>
@@ -7986,23 +7547,7 @@
               <w:t>4 tables principales</w:t>
             </w:r>
             <w:r>
-              <w:t xml:space="preserve"> (User, Product, </w:t>
-            </w:r>
-            <w:proofErr w:type="spellStart"/>
-            <w:r>
-              <w:t>Order</w:t>
-            </w:r>
-            <w:proofErr w:type="spellEnd"/>
-            <w:r>
-              <w:t xml:space="preserve">, </w:t>
-            </w:r>
-            <w:proofErr w:type="spellStart"/>
-            <w:r>
-              <w:t>OrderItem</w:t>
-            </w:r>
-            <w:proofErr w:type="spellEnd"/>
-            <w:r>
-              <w:t>) et leurs relations (1-N, N-N).</w:t>
+              <w:t xml:space="preserve"> (User, Product, Order, OrderItem) et leurs relations (1-N, N-N).</w:t>
             </w:r>
           </w:p>
           <w:p>
@@ -8033,31 +7578,7 @@
               <w:t>Node.js/Express 5.1.0</w:t>
             </w:r>
             <w:r>
-              <w:t xml:space="preserve">, incluant 15 </w:t>
-            </w:r>
-            <w:proofErr w:type="spellStart"/>
-            <w:r>
-              <w:t>endpoints</w:t>
-            </w:r>
-            <w:proofErr w:type="spellEnd"/>
-            <w:r>
-              <w:t xml:space="preserve"> (ex : GET /api/</w:t>
-            </w:r>
-            <w:proofErr w:type="spellStart"/>
-            <w:r>
-              <w:t>products</w:t>
-            </w:r>
-            <w:proofErr w:type="spellEnd"/>
-            <w:r>
-              <w:t>, POST /api/</w:t>
-            </w:r>
-            <w:proofErr w:type="spellStart"/>
-            <w:r>
-              <w:t>orders</w:t>
-            </w:r>
-            <w:proofErr w:type="spellEnd"/>
-            <w:r>
-              <w:t>).</w:t>
+              <w:t>, incluant 15 endpoints (ex : GET /api/products, POST /api/orders).</w:t>
             </w:r>
           </w:p>
           <w:p>
@@ -8078,15 +7599,7 @@
               <w:t>JWT</w:t>
             </w:r>
             <w:r>
-              <w:t xml:space="preserve"> (</w:t>
-            </w:r>
-            <w:proofErr w:type="spellStart"/>
-            <w:r>
-              <w:t>tokens</w:t>
-            </w:r>
-            <w:proofErr w:type="spellEnd"/>
-            <w:r>
-              <w:t xml:space="preserve"> valides 7 jours) et des middlewares de validation des rôles (admin/user).</w:t>
+              <w:t xml:space="preserve"> (tokens valides 7 jours) et des middlewares de validation des rôles (admin/user).</w:t>
             </w:r>
           </w:p>
           <w:p>
@@ -8396,23 +7909,38 @@
                 <w:sz w:val="20"/>
                 <w:szCs w:val="20"/>
               </w:rPr>
-              <w:t xml:space="preserve">Un jeu d’essai a été mis en place afin de tester les fonctionnalités principales de l’application </w:t>
-            </w:r>
-            <w:proofErr w:type="spellStart"/>
-            <w:r>
+              <w:t>Un jeu d’essai a été mis en place afin de tester les fonctionnalités principales de l’application HarmoniaWear.</w:t>
+            </w:r>
+          </w:p>
+          <w:p>
+            <w:pPr>
+              <w:widowControl w:val="0"/>
+              <w:ind w:left="360"/>
               <w:rPr>
                 <w:sz w:val="20"/>
                 <w:szCs w:val="20"/>
               </w:rPr>
-              <w:t>HarmoniaWear</w:t>
-            </w:r>
-            <w:proofErr w:type="spellEnd"/>
+            </w:pPr>
             <w:r>
               <w:rPr>
                 <w:sz w:val="20"/>
                 <w:szCs w:val="20"/>
               </w:rPr>
-              <w:t>.</w:t>
+              <w:t xml:space="preserve"> </w:t>
+            </w:r>
+            <w:r>
+              <w:rPr>
+                <w:sz w:val="20"/>
+                <w:szCs w:val="20"/>
+              </w:rPr>
+              <w:t xml:space="preserve">      </w:t>
+            </w:r>
+            <w:r>
+              <w:rPr>
+                <w:sz w:val="20"/>
+                <w:szCs w:val="20"/>
+              </w:rPr>
+              <w:t>Il comprend notamment :</w:t>
             </w:r>
           </w:p>
           <w:p>
@@ -8429,21 +7957,38 @@
                 <w:sz w:val="20"/>
                 <w:szCs w:val="20"/>
               </w:rPr>
-              <w:t xml:space="preserve"> </w:t>
+              <w:t xml:space="preserve">       </w:t>
             </w:r>
             <w:r>
               <w:rPr>
                 <w:sz w:val="20"/>
                 <w:szCs w:val="20"/>
               </w:rPr>
-              <w:t xml:space="preserve">      </w:t>
-            </w:r>
-            <w:r>
+              <w:t>- des utilisateurs de test (client et administrateur),</w:t>
+            </w:r>
+          </w:p>
+          <w:p>
+            <w:pPr>
+              <w:widowControl w:val="0"/>
+              <w:ind w:left="360"/>
               <w:rPr>
                 <w:sz w:val="20"/>
                 <w:szCs w:val="20"/>
               </w:rPr>
-              <w:t>Il comprend notamment :</w:t>
+            </w:pPr>
+            <w:r>
+              <w:rPr>
+                <w:sz w:val="20"/>
+                <w:szCs w:val="20"/>
+              </w:rPr>
+              <w:t xml:space="preserve">       </w:t>
+            </w:r>
+            <w:r>
+              <w:rPr>
+                <w:sz w:val="20"/>
+                <w:szCs w:val="20"/>
+              </w:rPr>
+              <w:t>- des produits de test,</w:t>
             </w:r>
           </w:p>
           <w:p>
@@ -8467,7 +8012,7 @@
                 <w:sz w:val="20"/>
                 <w:szCs w:val="20"/>
               </w:rPr>
-              <w:t>- des utilisateurs de test (client et administrateur),</w:t>
+              <w:t>- des commandes de test associées à des utilisateurs.</w:t>
             </w:r>
           </w:p>
           <w:p>
@@ -8484,14 +8029,14 @@
                 <w:sz w:val="20"/>
                 <w:szCs w:val="20"/>
               </w:rPr>
-              <w:t xml:space="preserve">       </w:t>
+              <w:t xml:space="preserve">        </w:t>
             </w:r>
             <w:r>
               <w:rPr>
                 <w:sz w:val="20"/>
                 <w:szCs w:val="20"/>
               </w:rPr>
-              <w:t>- des produits de test,</w:t>
+              <w:t>Ces données ont été insérées à l’aide de scripts de peuplement de la base de données (*seed*),</w:t>
             </w:r>
           </w:p>
           <w:p>
@@ -8508,87 +8053,14 @@
                 <w:sz w:val="20"/>
                 <w:szCs w:val="20"/>
               </w:rPr>
-              <w:t xml:space="preserve">       </w:t>
+              <w:t xml:space="preserve">        </w:t>
             </w:r>
             <w:r>
               <w:rPr>
                 <w:sz w:val="20"/>
                 <w:szCs w:val="20"/>
               </w:rPr>
-              <w:t>- des commandes de test associées à des utilisateurs.</w:t>
-            </w:r>
-          </w:p>
-          <w:p>
-            <w:pPr>
-              <w:widowControl w:val="0"/>
-              <w:ind w:left="360"/>
-              <w:rPr>
-                <w:sz w:val="20"/>
-                <w:szCs w:val="20"/>
-              </w:rPr>
-            </w:pPr>
-            <w:r>
-              <w:rPr>
-                <w:sz w:val="20"/>
-                <w:szCs w:val="20"/>
-              </w:rPr>
-              <w:t xml:space="preserve">        </w:t>
-            </w:r>
-            <w:r>
-              <w:rPr>
-                <w:sz w:val="20"/>
-                <w:szCs w:val="20"/>
-              </w:rPr>
-              <w:t>Ces données ont été insérées à l’aide de scripts de peuplement de la base de données (*</w:t>
-            </w:r>
-            <w:proofErr w:type="spellStart"/>
-            <w:r>
-              <w:rPr>
-                <w:sz w:val="20"/>
-                <w:szCs w:val="20"/>
-              </w:rPr>
-              <w:t>seed</w:t>
-            </w:r>
-            <w:proofErr w:type="spellEnd"/>
-            <w:r>
-              <w:rPr>
-                <w:sz w:val="20"/>
-                <w:szCs w:val="20"/>
-              </w:rPr>
-              <w:t>*),</w:t>
-            </w:r>
-          </w:p>
-          <w:p>
-            <w:pPr>
-              <w:widowControl w:val="0"/>
-              <w:ind w:left="360"/>
-              <w:rPr>
-                <w:sz w:val="20"/>
-                <w:szCs w:val="20"/>
-              </w:rPr>
-            </w:pPr>
-            <w:r>
-              <w:rPr>
-                <w:sz w:val="20"/>
-                <w:szCs w:val="20"/>
-              </w:rPr>
-              <w:t xml:space="preserve">        </w:t>
-            </w:r>
-            <w:proofErr w:type="gramStart"/>
-            <w:r>
-              <w:rPr>
-                <w:sz w:val="20"/>
-                <w:szCs w:val="20"/>
-              </w:rPr>
-              <w:t>ce</w:t>
-            </w:r>
-            <w:proofErr w:type="gramEnd"/>
-            <w:r>
-              <w:rPr>
-                <w:sz w:val="20"/>
-                <w:szCs w:val="20"/>
-              </w:rPr>
-              <w:t xml:space="preserve"> qui a permis de</w:t>
+              <w:t>ce qui a permis de</w:t>
             </w:r>
             <w:r>
               <w:rPr>
@@ -8654,23 +8126,7 @@
                 <w:sz w:val="20"/>
                 <w:szCs w:val="20"/>
               </w:rPr>
-              <w:t xml:space="preserve">Dans le cadre du projet </w:t>
-            </w:r>
-            <w:proofErr w:type="spellStart"/>
-            <w:r>
-              <w:rPr>
-                <w:sz w:val="20"/>
-                <w:szCs w:val="20"/>
-              </w:rPr>
-              <w:t>HarmoniaWear</w:t>
-            </w:r>
-            <w:proofErr w:type="spellEnd"/>
-            <w:r>
-              <w:rPr>
-                <w:sz w:val="20"/>
-                <w:szCs w:val="20"/>
-              </w:rPr>
-              <w:t>, plusieurs bonnes pratiques ont été appliquées :</w:t>
+              <w:t>Dans le cadre du projet HarmoniaWear, plusieurs bonnes pratiques ont été appliquées :</w:t>
             </w:r>
           </w:p>
           <w:p>
@@ -9112,15 +8568,7 @@
                 <w:rFonts w:cstheme="minorHAnsi"/>
                 <w:color w:val="404040" w:themeColor="text1" w:themeTint="BF"/>
               </w:rPr>
-              <w:t xml:space="preserve">Nom de l’entreprise, organisme ou </w:t>
-            </w:r>
-            <w:proofErr w:type="gramStart"/>
-            <w:r>
-              <w:rPr>
-                <w:rFonts w:cstheme="minorHAnsi"/>
-                <w:color w:val="404040" w:themeColor="text1" w:themeTint="BF"/>
-              </w:rPr>
-              <w:t>association</w:t>
+              <w:t>Nom de l’entreprise, organisme ou association</w:t>
             </w:r>
             <w:r>
               <w:rPr>
@@ -9141,7 +8589,6 @@
               </w:rPr>
               <w:t></w:t>
             </w:r>
-            <w:proofErr w:type="gramEnd"/>
           </w:p>
         </w:tc>
         <w:sdt>
@@ -9315,15 +8762,7 @@
                 <w:rFonts w:cstheme="minorHAnsi"/>
                 <w:color w:val="404040" w:themeColor="text1" w:themeTint="BF"/>
               </w:rPr>
-              <w:t xml:space="preserve">Période </w:t>
-            </w:r>
-            <w:proofErr w:type="gramStart"/>
-            <w:r>
-              <w:rPr>
-                <w:rFonts w:cstheme="minorHAnsi"/>
-                <w:color w:val="404040" w:themeColor="text1" w:themeTint="BF"/>
-              </w:rPr>
-              <w:t>d’exercice</w:t>
+              <w:t>Période d’exercice</w:t>
             </w:r>
             <w:r>
               <w:rPr>
@@ -9341,7 +8780,6 @@
               </w:rPr>
               <w:tab/>
             </w:r>
-            <w:proofErr w:type="gramEnd"/>
             <w:r>
               <w:rPr>
                 <w:rFonts w:ascii="Wingdings 3" w:hAnsi="Wingdings 3" w:cstheme="minorHAnsi"/>
@@ -9836,70 +9274,14 @@
                     <w:color w:val="000000" w:themeColor="text1"/>
                   </w:rPr>
                 </w:pPr>
-                <w:proofErr w:type="spellStart"/>
                 <w:r>
                   <w:rPr>
                     <w:b w:val="0"/>
                     <w:bCs w:val="0"/>
                     <w:color w:val="000000" w:themeColor="text1"/>
                   </w:rPr>
-                  <w:t>Contribuer</w:t>
+                  <w:t>Contribuer à la gestion et au suivi d’un projet de développement</w:t>
                 </w:r>
-                <w:proofErr w:type="spellEnd"/>
-                <w:r>
-                  <w:rPr>
-                    <w:b w:val="0"/>
-                    <w:bCs w:val="0"/>
-                    <w:color w:val="000000" w:themeColor="text1"/>
-                  </w:rPr>
-                  <w:t xml:space="preserve"> à la gestion et au </w:t>
-                </w:r>
-                <w:proofErr w:type="spellStart"/>
-                <w:r>
-                  <w:rPr>
-                    <w:b w:val="0"/>
-                    <w:bCs w:val="0"/>
-                    <w:color w:val="000000" w:themeColor="text1"/>
-                  </w:rPr>
-                  <w:t>suivi</w:t>
-                </w:r>
-                <w:proofErr w:type="spellEnd"/>
-                <w:r>
-                  <w:rPr>
-                    <w:b w:val="0"/>
-                    <w:bCs w:val="0"/>
-                    <w:color w:val="000000" w:themeColor="text1"/>
-                  </w:rPr>
-                  <w:t xml:space="preserve"> d’un </w:t>
-                </w:r>
-                <w:proofErr w:type="spellStart"/>
-                <w:r>
-                  <w:rPr>
-                    <w:b w:val="0"/>
-                    <w:bCs w:val="0"/>
-                    <w:color w:val="000000" w:themeColor="text1"/>
-                  </w:rPr>
-                  <w:t>projet</w:t>
-                </w:r>
-                <w:proofErr w:type="spellEnd"/>
-                <w:r>
-                  <w:rPr>
-                    <w:b w:val="0"/>
-                    <w:bCs w:val="0"/>
-                    <w:color w:val="000000" w:themeColor="text1"/>
-                  </w:rPr>
-                  <w:t xml:space="preserve"> de </w:t>
-                </w:r>
-                <w:proofErr w:type="spellStart"/>
-                <w:r>
-                  <w:rPr>
-                    <w:b w:val="0"/>
-                    <w:bCs w:val="0"/>
-                    <w:color w:val="000000" w:themeColor="text1"/>
-                  </w:rPr>
-                  <w:t>développement</w:t>
-                </w:r>
-                <w:proofErr w:type="spellEnd"/>
               </w:p>
               <w:p>
                 <w:pPr>
@@ -9967,17 +9349,7 @@
                 <w:i/>
                 <w:color w:val="404040" w:themeColor="text1" w:themeTint="BF"/>
               </w:rPr>
-              <w:t xml:space="preserve"> </w:t>
-            </w:r>
-            <w:proofErr w:type="gramStart"/>
-            <w:r>
-              <w:rPr>
-                <w:rFonts w:cstheme="minorHAnsi"/>
-                <w:b/>
-                <w:i/>
-                <w:color w:val="404040" w:themeColor="text1" w:themeTint="BF"/>
-              </w:rPr>
-              <w:t>1</w:t>
+              <w:t xml:space="preserve"> 1</w:t>
             </w:r>
             <w:r>
               <w:rPr>
@@ -10012,7 +9384,6 @@
               </w:rPr>
               <w:t></w:t>
             </w:r>
-            <w:proofErr w:type="gramEnd"/>
           </w:p>
         </w:tc>
         <w:sdt>
@@ -10049,13 +9420,8 @@
                   </w:rPr>
                 </w:pPr>
                 <w:r>
-                  <w:t xml:space="preserve">Organisation et pilotage du projet </w:t>
+                  <w:t>Organisation et pilotage du projet HarmoniaWear</w:t>
                 </w:r>
-                <w:proofErr w:type="spellStart"/>
-                <w:r>
-                  <w:t>HarmoniaWear</w:t>
-                </w:r>
-                <w:proofErr w:type="spellEnd"/>
               </w:p>
             </w:tc>
           </w:sdtContent>
@@ -10249,7 +9615,6 @@
             <w:r>
               <w:t xml:space="preserve">Priorisation des fonctionnalités via une matrice </w:t>
             </w:r>
-            <w:proofErr w:type="spellStart"/>
             <w:r>
               <w:rPr>
                 <w:b/>
@@ -10257,7 +9622,6 @@
               </w:rPr>
               <w:t>MoSCoW</w:t>
             </w:r>
-            <w:proofErr w:type="spellEnd"/>
             <w:r>
               <w:t xml:space="preserve"> (ex : panier et commandes en "Must-have").</w:t>
             </w:r>
@@ -10779,15 +10143,7 @@
                 <w:rFonts w:cstheme="minorHAnsi"/>
                 <w:color w:val="404040" w:themeColor="text1" w:themeTint="BF"/>
               </w:rPr>
-              <w:t xml:space="preserve">Nom de l’entreprise, organisme ou </w:t>
-            </w:r>
-            <w:proofErr w:type="gramStart"/>
-            <w:r>
-              <w:rPr>
-                <w:rFonts w:cstheme="minorHAnsi"/>
-                <w:color w:val="404040" w:themeColor="text1" w:themeTint="BF"/>
-              </w:rPr>
-              <w:t>association</w:t>
+              <w:t>Nom de l’entreprise, organisme ou association</w:t>
             </w:r>
             <w:r>
               <w:rPr>
@@ -10808,7 +10164,6 @@
               </w:rPr>
               <w:t></w:t>
             </w:r>
-            <w:proofErr w:type="gramEnd"/>
           </w:p>
         </w:tc>
         <w:sdt>
@@ -10982,15 +10337,7 @@
                 <w:rFonts w:cstheme="minorHAnsi"/>
                 <w:color w:val="404040" w:themeColor="text1" w:themeTint="BF"/>
               </w:rPr>
-              <w:t xml:space="preserve">Période </w:t>
-            </w:r>
-            <w:proofErr w:type="gramStart"/>
-            <w:r>
-              <w:rPr>
-                <w:rFonts w:cstheme="minorHAnsi"/>
-                <w:color w:val="404040" w:themeColor="text1" w:themeTint="BF"/>
-              </w:rPr>
-              <w:t>d’exercice</w:t>
+              <w:t>Période d’exercice</w:t>
             </w:r>
             <w:r>
               <w:rPr>
@@ -11008,7 +10355,6 @@
               </w:rPr>
               <w:tab/>
             </w:r>
-            <w:proofErr w:type="gramEnd"/>
             <w:r>
               <w:rPr>
                 <w:rFonts w:ascii="Wingdings 3" w:hAnsi="Wingdings 3" w:cstheme="minorHAnsi"/>
@@ -11466,29 +10812,7 @@
                 <w:sz w:val="28"/>
                 <w:szCs w:val="28"/>
               </w:rPr>
-              <w:t>(</w:t>
-            </w:r>
-            <w:proofErr w:type="gramStart"/>
-            <w:r>
-              <w:rPr>
-                <w:rFonts w:cstheme="minorHAnsi"/>
-                <w:i/>
-                <w:color w:val="404040" w:themeColor="text1" w:themeTint="BF"/>
-                <w:sz w:val="28"/>
-                <w:szCs w:val="28"/>
-              </w:rPr>
-              <w:t>facultatif</w:t>
-            </w:r>
-            <w:proofErr w:type="gramEnd"/>
-            <w:r>
-              <w:rPr>
-                <w:rFonts w:cstheme="minorHAnsi"/>
-                <w:i/>
-                <w:color w:val="404040" w:themeColor="text1" w:themeTint="BF"/>
-                <w:sz w:val="28"/>
-                <w:szCs w:val="28"/>
-              </w:rPr>
-              <w:t>)</w:t>
+              <w:t>(facultatif)</w:t>
             </w:r>
           </w:p>
           <w:p>
@@ -12824,7 +12148,6 @@
           <w:szCs w:val="24"/>
         </w:rPr>
       </w:pPr>
-      <w:proofErr w:type="gramStart"/>
       <w:r>
         <w:rPr>
           <w:rFonts w:cstheme="minorHAnsi"/>
@@ -12832,17 +12155,7 @@
           <w:sz w:val="24"/>
           <w:szCs w:val="24"/>
         </w:rPr>
-        <w:t>déclare</w:t>
-      </w:r>
-      <w:proofErr w:type="gramEnd"/>
-      <w:r>
-        <w:rPr>
-          <w:rFonts w:cstheme="minorHAnsi"/>
-          <w:color w:val="404040" w:themeColor="text1" w:themeTint="BF"/>
-          <w:sz w:val="24"/>
-          <w:szCs w:val="24"/>
-        </w:rPr>
-        <w:t xml:space="preserve"> sur l’honneur que les renseignements fournis dans ce dossier sont exacts et que je suis l’auteur(e) des réalisations jointes.</w:t>
+        <w:t>déclare sur l’honneur que les renseignements fournis dans ce dossier sont exacts et que je suis l’auteur(e) des réalisations jointes.</w:t>
       </w:r>
     </w:p>
     <w:p>
@@ -12977,7 +12290,6 @@
           <w:szCs w:val="24"/>
         </w:rPr>
       </w:pPr>
-      <w:proofErr w:type="gramStart"/>
       <w:r>
         <w:rPr>
           <w:rFonts w:cstheme="minorHAnsi"/>
@@ -12985,17 +12297,7 @@
           <w:sz w:val="24"/>
           <w:szCs w:val="24"/>
         </w:rPr>
-        <w:t>pour</w:t>
-      </w:r>
-      <w:proofErr w:type="gramEnd"/>
-      <w:r>
-        <w:rPr>
-          <w:rFonts w:cstheme="minorHAnsi"/>
-          <w:color w:val="404040" w:themeColor="text1" w:themeTint="BF"/>
-          <w:sz w:val="24"/>
-          <w:szCs w:val="24"/>
-        </w:rPr>
-        <w:t xml:space="preserve"> faire valoir ce que de droit.</w:t>
+        <w:t>pour faire valoir ce que de droit.</w:t>
       </w:r>
     </w:p>
     <w:p>
@@ -13248,29 +12550,7 @@
                 <w:sz w:val="28"/>
                 <w:szCs w:val="28"/>
               </w:rPr>
-              <w:t>(</w:t>
-            </w:r>
-            <w:proofErr w:type="gramStart"/>
-            <w:r>
-              <w:rPr>
-                <w:rFonts w:cstheme="minorHAnsi"/>
-                <w:i/>
-                <w:color w:val="404040" w:themeColor="text1" w:themeTint="BF"/>
-                <w:sz w:val="28"/>
-                <w:szCs w:val="28"/>
-              </w:rPr>
-              <w:t>facultatif</w:t>
-            </w:r>
-            <w:proofErr w:type="gramEnd"/>
-            <w:r>
-              <w:rPr>
-                <w:rFonts w:cstheme="minorHAnsi"/>
-                <w:i/>
-                <w:color w:val="404040" w:themeColor="text1" w:themeTint="BF"/>
-                <w:sz w:val="28"/>
-                <w:szCs w:val="28"/>
-              </w:rPr>
-              <w:t>)</w:t>
+              <w:t>(facultatif)</w:t>
             </w:r>
           </w:p>
           <w:p>
@@ -13382,27 +12662,7 @@
                     <w:sz w:val="20"/>
                     <w:szCs w:val="20"/>
                   </w:rPr>
-                  <w:t xml:space="preserve">- </w:t>
-                </w:r>
-                <w:proofErr w:type="spellStart"/>
-                <w:r>
-                  <w:rPr>
-                    <w:rFonts w:cstheme="minorHAnsi"/>
-                    <w:color w:val="404040" w:themeColor="text1" w:themeTint="BF"/>
-                    <w:sz w:val="20"/>
-                    <w:szCs w:val="20"/>
-                  </w:rPr>
-                  <w:t>React</w:t>
-                </w:r>
-                <w:proofErr w:type="spellEnd"/>
-                <w:r>
-                  <w:rPr>
-                    <w:rFonts w:cstheme="minorHAnsi"/>
-                    <w:color w:val="404040" w:themeColor="text1" w:themeTint="BF"/>
-                    <w:sz w:val="20"/>
-                    <w:szCs w:val="20"/>
-                  </w:rPr>
-                  <w:t xml:space="preserve"> : https://react.dev/</w:t>
+                  <w:t>- React : https://react.dev/</w:t>
                 </w:r>
               </w:p>
             </w:tc>
@@ -13488,29 +12748,7 @@
                 <w:sz w:val="20"/>
                 <w:szCs w:val="20"/>
               </w:rPr>
-              <w:t xml:space="preserve">- </w:t>
-            </w:r>
-            <w:proofErr w:type="spellStart"/>
-            <w:r>
-              <w:rPr>
-                <w:rFonts w:cstheme="minorHAnsi"/>
-                <w:b/>
-                <w:color w:val="404040" w:themeColor="text1" w:themeTint="BF"/>
-                <w:sz w:val="20"/>
-                <w:szCs w:val="20"/>
-              </w:rPr>
-              <w:t>Tailwind</w:t>
-            </w:r>
-            <w:proofErr w:type="spellEnd"/>
-            <w:r>
-              <w:rPr>
-                <w:rFonts w:cstheme="minorHAnsi"/>
-                <w:b/>
-                <w:color w:val="404040" w:themeColor="text1" w:themeTint="BF"/>
-                <w:sz w:val="20"/>
-                <w:szCs w:val="20"/>
-              </w:rPr>
-              <w:t xml:space="preserve"> CSS : https://tailwindcss.com/</w:t>
+              <w:t>- Tailwind CSS : https://tailwindcss.com/</w:t>
             </w:r>
           </w:p>
         </w:tc>
@@ -13936,10 +13174,7 @@
         <w:jc w:val="both"/>
       </w:pPr>
       <w:r>
-        <w:t>Le</w:t>
-      </w:r>
-      <w:r>
-        <w:t xml:space="preserve"> schéma du Modèle Conceptuel de Données (MCD),</w:t>
+        <w:t>Le schéma du Modèle Conceptuel de Données (MCD),</w:t>
       </w:r>
     </w:p>
     <w:p>
@@ -13951,10 +13186,7 @@
         <w:jc w:val="both"/>
       </w:pPr>
       <w:r>
-        <w:t>Le</w:t>
-      </w:r>
-      <w:r>
-        <w:t xml:space="preserve"> schéma du Modèle Logique de Données (MLD),</w:t>
+        <w:t>Le schéma du Modèle Logique de Données (MLD),</w:t>
       </w:r>
     </w:p>
     <w:p>
@@ -13966,18 +13198,7 @@
         <w:jc w:val="both"/>
       </w:pPr>
       <w:r>
-        <w:t>Les</w:t>
-      </w:r>
-      <w:r>
-        <w:t xml:space="preserve"> maquettes et wireframes de l’application </w:t>
-      </w:r>
-      <w:proofErr w:type="spellStart"/>
-      <w:r>
-        <w:t>HarmoniaWear</w:t>
-      </w:r>
-      <w:proofErr w:type="spellEnd"/>
-      <w:r>
-        <w:t>,</w:t>
+        <w:t>Les maquettes et wireframes de l’application HarmoniaWear,</w:t>
       </w:r>
     </w:p>
     <w:p>
@@ -13989,10 +13210,7 @@
         <w:jc w:val="both"/>
       </w:pPr>
       <w:r>
-        <w:t>Les</w:t>
-      </w:r>
-      <w:r>
-        <w:t xml:space="preserve"> documents techniques associés au projet.</w:t>
+        <w:t>Les documents techniques associés au projet.</w:t>
       </w:r>
     </w:p>
     <w:p>
@@ -17653,6 +16871,7 @@
   <w:style w:type="character" w:default="1" w:styleId="Policepardfaut">
     <w:name w:val="Default Paragraph Font"/>
     <w:uiPriority w:val="1"/>
+    <w:semiHidden/>
     <w:unhideWhenUsed/>
   </w:style>
   <w:style w:type="table" w:default="1" w:styleId="TableauNormal">
@@ -18877,6 +18096,8 @@
     <w:rsid w:val="0053161D"/>
     <w:rsid w:val="00563758"/>
     <w:rsid w:val="005735BB"/>
+    <w:rsid w:val="006473A4"/>
+    <w:rsid w:val="006F4051"/>
     <w:rsid w:val="0073464D"/>
     <w:rsid w:val="007662DB"/>
     <w:rsid w:val="007819FB"/>

</xml_diff>